<commit_message>
Dokumentacija za prva dva zadatka
</commit_message>
<xml_diff>
--- a/Backend/Korisnici modul/Dokumentacija.docx
+++ b/Backend/Korisnici modul/Dokumentacija.docx
@@ -3316,6 +3316,1424 @@
         </w:rPr>
         <w:t>Sl. 2.4.3 Izlistavanje stanja između datuma</w:t>
       </w:r>
+    </w:p>
+    <w:p>
+      <w:pPr>
+        <w:pStyle w:val="NoSpacing"/>
+        <w:rPr>
+          <w:rFonts w:ascii="Times New Roman" w:hAnsi="Times New Roman" w:cs="Times New Roman"/>
+          <w:sz w:val="24"/>
+          <w:szCs w:val="24"/>
+        </w:rPr>
+      </w:pPr>
+    </w:p>
+    <w:p>
+      <w:pPr>
+        <w:pStyle w:val="NoSpacing"/>
+        <w:jc w:val="both"/>
+        <w:rPr>
+          <w:rFonts w:ascii="Times New Roman" w:hAnsi="Times New Roman" w:cs="Times New Roman"/>
+          <w:sz w:val="24"/>
+          <w:szCs w:val="24"/>
+        </w:rPr>
+      </w:pPr>
+      <w:r>
+        <w:rPr>
+          <w:rFonts w:ascii="Times New Roman" w:hAnsi="Times New Roman" w:cs="Times New Roman"/>
+          <w:sz w:val="24"/>
+          <w:szCs w:val="24"/>
+        </w:rPr>
+        <w:t>Pored kreiranja dodatne dvije metode u oviru mikroservisa za korisnike, zadatk mi je bio kreirati Spring Cloud Configuration Server, omogućiti osnovnu zaštitu putem autentifikacije i enkripciju konfiguracije.</w:t>
+      </w:r>
+    </w:p>
+    <w:p>
+      <w:pPr>
+        <w:pStyle w:val="NoSpacing"/>
+        <w:jc w:val="both"/>
+        <w:rPr>
+          <w:rFonts w:ascii="Times New Roman" w:hAnsi="Times New Roman" w:cs="Times New Roman"/>
+          <w:sz w:val="24"/>
+          <w:szCs w:val="24"/>
+        </w:rPr>
+      </w:pPr>
+    </w:p>
+    <w:p>
+      <w:pPr>
+        <w:pStyle w:val="NoSpacing"/>
+        <w:jc w:val="both"/>
+        <w:rPr>
+          <w:rFonts w:ascii="Times New Roman" w:hAnsi="Times New Roman" w:cs="Times New Roman"/>
+          <w:sz w:val="24"/>
+          <w:szCs w:val="24"/>
+        </w:rPr>
+      </w:pPr>
+      <w:r>
+        <w:rPr>
+          <w:rFonts w:ascii="Times New Roman" w:hAnsi="Times New Roman" w:cs="Times New Roman"/>
+          <w:sz w:val="24"/>
+          <w:szCs w:val="24"/>
+        </w:rPr>
+        <w:t>Prije svega bilo je potrebno napraviti novi Spring Boot Starter projekat koji sam nazvao SitAndFit-ConfigServer. To je prikazano na slici 2.5.</w:t>
+      </w:r>
+    </w:p>
+    <w:p>
+      <w:pPr>
+        <w:pStyle w:val="NoSpacing"/>
+        <w:jc w:val="both"/>
+        <w:rPr>
+          <w:rFonts w:ascii="Times New Roman" w:hAnsi="Times New Roman" w:cs="Times New Roman"/>
+          <w:sz w:val="24"/>
+          <w:szCs w:val="24"/>
+        </w:rPr>
+      </w:pPr>
+    </w:p>
+    <w:p>
+      <w:pPr>
+        <w:pStyle w:val="NoSpacing"/>
+        <w:jc w:val="center"/>
+        <w:rPr>
+          <w:rFonts w:ascii="Times New Roman" w:hAnsi="Times New Roman" w:cs="Times New Roman"/>
+          <w:sz w:val="24"/>
+          <w:szCs w:val="24"/>
+        </w:rPr>
+      </w:pPr>
+      <w:r>
+        <w:rPr>
+          <w:rFonts w:ascii="Times New Roman" w:hAnsi="Times New Roman" w:cs="Times New Roman"/>
+          <w:noProof/>
+          <w:sz w:val="24"/>
+          <w:szCs w:val="24"/>
+          <w:lang w:eastAsia="bs-Latn-BA"/>
+        </w:rPr>
+        <w:drawing>
+          <wp:inline distT="0" distB="0" distL="0" distR="0">
+            <wp:extent cx="3425899" cy="2817015"/>
+            <wp:effectExtent l="19050" t="0" r="3101" b="0"/>
+            <wp:docPr id="25" name="Picture 7"/>
+            <wp:cNvGraphicFramePr>
+              <a:graphicFrameLocks xmlns:a="http://schemas.openxmlformats.org/drawingml/2006/main" noChangeAspect="1"/>
+            </wp:cNvGraphicFramePr>
+            <a:graphic xmlns:a="http://schemas.openxmlformats.org/drawingml/2006/main">
+              <a:graphicData uri="http://schemas.openxmlformats.org/drawingml/2006/picture">
+                <pic:pic xmlns:pic="http://schemas.openxmlformats.org/drawingml/2006/picture">
+                  <pic:nvPicPr>
+                    <pic:cNvPr id="0" name="Picture 7"/>
+                    <pic:cNvPicPr>
+                      <a:picLocks noChangeAspect="1" noChangeArrowheads="1"/>
+                    </pic:cNvPicPr>
+                  </pic:nvPicPr>
+                  <pic:blipFill>
+                    <a:blip r:embed="rId26"/>
+                    <a:srcRect/>
+                    <a:stretch>
+                      <a:fillRect/>
+                    </a:stretch>
+                  </pic:blipFill>
+                  <pic:spPr bwMode="auto">
+                    <a:xfrm>
+                      <a:off x="0" y="0"/>
+                      <a:ext cx="3425777" cy="2816915"/>
+                    </a:xfrm>
+                    <a:prstGeom prst="rect">
+                      <a:avLst/>
+                    </a:prstGeom>
+                    <a:noFill/>
+                    <a:ln w="9525">
+                      <a:noFill/>
+                      <a:miter lim="800000"/>
+                      <a:headEnd/>
+                      <a:tailEnd/>
+                    </a:ln>
+                  </pic:spPr>
+                </pic:pic>
+              </a:graphicData>
+            </a:graphic>
+          </wp:inline>
+        </w:drawing>
+      </w:r>
+    </w:p>
+    <w:p>
+      <w:pPr>
+        <w:pStyle w:val="NoSpacing"/>
+        <w:jc w:val="center"/>
+        <w:rPr>
+          <w:rFonts w:ascii="Times New Roman" w:hAnsi="Times New Roman" w:cs="Times New Roman"/>
+          <w:sz w:val="24"/>
+          <w:szCs w:val="24"/>
+        </w:rPr>
+      </w:pPr>
+      <w:r>
+        <w:rPr>
+          <w:rFonts w:ascii="Times New Roman" w:hAnsi="Times New Roman" w:cs="Times New Roman"/>
+          <w:sz w:val="24"/>
+          <w:szCs w:val="24"/>
+        </w:rPr>
+        <w:t>Sl. 2.5 Prikaz projekta za Config Server</w:t>
+      </w:r>
+    </w:p>
+    <w:p>
+      <w:pPr>
+        <w:pStyle w:val="NoSpacing"/>
+        <w:jc w:val="both"/>
+        <w:rPr>
+          <w:rFonts w:ascii="Times New Roman" w:hAnsi="Times New Roman" w:cs="Times New Roman"/>
+          <w:sz w:val="24"/>
+          <w:szCs w:val="24"/>
+        </w:rPr>
+      </w:pPr>
+      <w:r>
+        <w:rPr>
+          <w:rFonts w:ascii="Times New Roman" w:hAnsi="Times New Roman" w:cs="Times New Roman"/>
+          <w:sz w:val="24"/>
+          <w:szCs w:val="24"/>
+        </w:rPr>
+        <w:lastRenderedPageBreak/>
+        <w:t>Kako bi se Spring Boot aplikacija ponšala kao konfig server potrebno je u main klasi dodati anotaciju  @EnableConfigServer, dodati potrebne dependency-e u pom.xml i specificirati na kojoj lokaciji se nalaze konfiguracijski fajlovi za koje je zaduzen konfiguracijski server.</w:t>
+      </w:r>
+    </w:p>
+    <w:p>
+      <w:pPr>
+        <w:pStyle w:val="NoSpacing"/>
+        <w:jc w:val="both"/>
+        <w:rPr>
+          <w:rFonts w:ascii="Times New Roman" w:hAnsi="Times New Roman" w:cs="Times New Roman"/>
+          <w:sz w:val="24"/>
+          <w:szCs w:val="24"/>
+        </w:rPr>
+      </w:pPr>
+    </w:p>
+    <w:p>
+      <w:pPr>
+        <w:pStyle w:val="NoSpacing"/>
+        <w:jc w:val="both"/>
+        <w:rPr>
+          <w:rFonts w:ascii="Times New Roman" w:hAnsi="Times New Roman" w:cs="Times New Roman"/>
+          <w:sz w:val="24"/>
+          <w:szCs w:val="24"/>
+        </w:rPr>
+      </w:pPr>
+      <w:r>
+        <w:rPr>
+          <w:rFonts w:ascii="Times New Roman" w:hAnsi="Times New Roman" w:cs="Times New Roman"/>
+          <w:sz w:val="24"/>
+          <w:szCs w:val="24"/>
+        </w:rPr>
+        <w:t>Na slici 2.6 je prikazana glavna klasa projekta i dodana anotacija.</w:t>
+      </w:r>
+    </w:p>
+    <w:p>
+      <w:pPr>
+        <w:pStyle w:val="NoSpacing"/>
+        <w:jc w:val="both"/>
+        <w:rPr>
+          <w:rFonts w:ascii="Times New Roman" w:hAnsi="Times New Roman" w:cs="Times New Roman"/>
+          <w:sz w:val="24"/>
+          <w:szCs w:val="24"/>
+        </w:rPr>
+      </w:pPr>
+    </w:p>
+    <w:p>
+      <w:pPr>
+        <w:pStyle w:val="NoSpacing"/>
+        <w:jc w:val="both"/>
+        <w:rPr>
+          <w:rFonts w:ascii="Times New Roman" w:hAnsi="Times New Roman" w:cs="Times New Roman"/>
+          <w:sz w:val="24"/>
+          <w:szCs w:val="24"/>
+        </w:rPr>
+      </w:pPr>
+      <w:r>
+        <w:rPr>
+          <w:rFonts w:ascii="Times New Roman" w:hAnsi="Times New Roman" w:cs="Times New Roman"/>
+          <w:noProof/>
+          <w:sz w:val="24"/>
+          <w:szCs w:val="24"/>
+          <w:lang w:eastAsia="bs-Latn-BA"/>
+        </w:rPr>
+        <w:drawing>
+          <wp:inline distT="0" distB="0" distL="0" distR="0">
+            <wp:extent cx="5454650" cy="2137410"/>
+            <wp:effectExtent l="19050" t="0" r="0" b="0"/>
+            <wp:docPr id="26" name="Picture 8"/>
+            <wp:cNvGraphicFramePr>
+              <a:graphicFrameLocks xmlns:a="http://schemas.openxmlformats.org/drawingml/2006/main" noChangeAspect="1"/>
+            </wp:cNvGraphicFramePr>
+            <a:graphic xmlns:a="http://schemas.openxmlformats.org/drawingml/2006/main">
+              <a:graphicData uri="http://schemas.openxmlformats.org/drawingml/2006/picture">
+                <pic:pic xmlns:pic="http://schemas.openxmlformats.org/drawingml/2006/picture">
+                  <pic:nvPicPr>
+                    <pic:cNvPr id="0" name="Picture 8"/>
+                    <pic:cNvPicPr>
+                      <a:picLocks noChangeAspect="1" noChangeArrowheads="1"/>
+                    </pic:cNvPicPr>
+                  </pic:nvPicPr>
+                  <pic:blipFill>
+                    <a:blip r:embed="rId27"/>
+                    <a:srcRect/>
+                    <a:stretch>
+                      <a:fillRect/>
+                    </a:stretch>
+                  </pic:blipFill>
+                  <pic:spPr bwMode="auto">
+                    <a:xfrm>
+                      <a:off x="0" y="0"/>
+                      <a:ext cx="5454650" cy="2137410"/>
+                    </a:xfrm>
+                    <a:prstGeom prst="rect">
+                      <a:avLst/>
+                    </a:prstGeom>
+                    <a:noFill/>
+                    <a:ln w="9525">
+                      <a:noFill/>
+                      <a:miter lim="800000"/>
+                      <a:headEnd/>
+                      <a:tailEnd/>
+                    </a:ln>
+                  </pic:spPr>
+                </pic:pic>
+              </a:graphicData>
+            </a:graphic>
+          </wp:inline>
+        </w:drawing>
+      </w:r>
+    </w:p>
+    <w:p>
+      <w:pPr>
+        <w:pStyle w:val="NoSpacing"/>
+        <w:jc w:val="center"/>
+        <w:rPr>
+          <w:rFonts w:ascii="Times New Roman" w:hAnsi="Times New Roman" w:cs="Times New Roman"/>
+          <w:sz w:val="24"/>
+          <w:szCs w:val="24"/>
+        </w:rPr>
+      </w:pPr>
+      <w:r>
+        <w:rPr>
+          <w:rFonts w:ascii="Times New Roman" w:hAnsi="Times New Roman" w:cs="Times New Roman"/>
+          <w:sz w:val="24"/>
+          <w:szCs w:val="24"/>
+        </w:rPr>
+        <w:t>Sl. 2.6 Dodavanje anotacije @EnableConfigServer</w:t>
+      </w:r>
+    </w:p>
+    <w:p>
+      <w:pPr>
+        <w:pStyle w:val="NoSpacing"/>
+        <w:rPr>
+          <w:rFonts w:ascii="Times New Roman" w:hAnsi="Times New Roman" w:cs="Times New Roman"/>
+          <w:sz w:val="24"/>
+          <w:szCs w:val="24"/>
+        </w:rPr>
+      </w:pPr>
+    </w:p>
+    <w:p>
+      <w:pPr>
+        <w:pStyle w:val="NoSpacing"/>
+        <w:rPr>
+          <w:rFonts w:ascii="Times New Roman" w:hAnsi="Times New Roman" w:cs="Times New Roman"/>
+          <w:sz w:val="24"/>
+          <w:szCs w:val="24"/>
+        </w:rPr>
+      </w:pPr>
+      <w:r>
+        <w:rPr>
+          <w:rFonts w:ascii="Times New Roman" w:hAnsi="Times New Roman" w:cs="Times New Roman"/>
+          <w:sz w:val="24"/>
+          <w:szCs w:val="24"/>
+        </w:rPr>
+        <w:t>Na slici 2.7 je prikazan pom.xml i na slici 2.8 je prikazan application.properties file u kojem je između ostalog specificirana lokacija na kojoj se nalaze konfiguracijski file-ovi za klijente.</w:t>
+      </w:r>
+    </w:p>
+    <w:p>
+      <w:pPr>
+        <w:pStyle w:val="NoSpacing"/>
+        <w:rPr>
+          <w:rFonts w:ascii="Times New Roman" w:hAnsi="Times New Roman" w:cs="Times New Roman"/>
+          <w:sz w:val="24"/>
+          <w:szCs w:val="24"/>
+        </w:rPr>
+      </w:pPr>
+    </w:p>
+    <w:p>
+      <w:pPr>
+        <w:pStyle w:val="NoSpacing"/>
+        <w:jc w:val="center"/>
+        <w:rPr>
+          <w:rFonts w:ascii="Times New Roman" w:hAnsi="Times New Roman" w:cs="Times New Roman"/>
+          <w:sz w:val="24"/>
+          <w:szCs w:val="24"/>
+        </w:rPr>
+      </w:pPr>
+      <w:r>
+        <w:rPr>
+          <w:rFonts w:ascii="Times New Roman" w:hAnsi="Times New Roman" w:cs="Times New Roman"/>
+          <w:noProof/>
+          <w:sz w:val="24"/>
+          <w:szCs w:val="24"/>
+          <w:lang w:eastAsia="bs-Latn-BA"/>
+        </w:rPr>
+        <w:drawing>
+          <wp:inline distT="0" distB="0" distL="0" distR="0">
+            <wp:extent cx="4935722" cy="4389665"/>
+            <wp:effectExtent l="19050" t="0" r="0" b="0"/>
+            <wp:docPr id="27" name="Picture 9"/>
+            <wp:cNvGraphicFramePr>
+              <a:graphicFrameLocks xmlns:a="http://schemas.openxmlformats.org/drawingml/2006/main" noChangeAspect="1"/>
+            </wp:cNvGraphicFramePr>
+            <a:graphic xmlns:a="http://schemas.openxmlformats.org/drawingml/2006/main">
+              <a:graphicData uri="http://schemas.openxmlformats.org/drawingml/2006/picture">
+                <pic:pic xmlns:pic="http://schemas.openxmlformats.org/drawingml/2006/picture">
+                  <pic:nvPicPr>
+                    <pic:cNvPr id="0" name="Picture 9"/>
+                    <pic:cNvPicPr>
+                      <a:picLocks noChangeAspect="1" noChangeArrowheads="1"/>
+                    </pic:cNvPicPr>
+                  </pic:nvPicPr>
+                  <pic:blipFill>
+                    <a:blip r:embed="rId28"/>
+                    <a:srcRect/>
+                    <a:stretch>
+                      <a:fillRect/>
+                    </a:stretch>
+                  </pic:blipFill>
+                  <pic:spPr bwMode="auto">
+                    <a:xfrm>
+                      <a:off x="0" y="0"/>
+                      <a:ext cx="4933130" cy="4387359"/>
+                    </a:xfrm>
+                    <a:prstGeom prst="rect">
+                      <a:avLst/>
+                    </a:prstGeom>
+                    <a:noFill/>
+                    <a:ln w="9525">
+                      <a:noFill/>
+                      <a:miter lim="800000"/>
+                      <a:headEnd/>
+                      <a:tailEnd/>
+                    </a:ln>
+                  </pic:spPr>
+                </pic:pic>
+              </a:graphicData>
+            </a:graphic>
+          </wp:inline>
+        </w:drawing>
+      </w:r>
+    </w:p>
+    <w:p>
+      <w:pPr>
+        <w:pStyle w:val="NoSpacing"/>
+        <w:jc w:val="center"/>
+        <w:rPr>
+          <w:rFonts w:ascii="Times New Roman" w:hAnsi="Times New Roman" w:cs="Times New Roman"/>
+          <w:sz w:val="24"/>
+          <w:szCs w:val="24"/>
+        </w:rPr>
+      </w:pPr>
+      <w:r>
+        <w:rPr>
+          <w:rFonts w:ascii="Times New Roman" w:hAnsi="Times New Roman" w:cs="Times New Roman"/>
+          <w:sz w:val="24"/>
+          <w:szCs w:val="24"/>
+        </w:rPr>
+        <w:t>Sl. 2.7 Prikaz pom.xml sa dependency-ima</w:t>
+      </w:r>
+    </w:p>
+    <w:p>
+      <w:pPr>
+        <w:pStyle w:val="NoSpacing"/>
+        <w:rPr>
+          <w:rFonts w:ascii="Times New Roman" w:hAnsi="Times New Roman" w:cs="Times New Roman"/>
+          <w:sz w:val="24"/>
+          <w:szCs w:val="24"/>
+        </w:rPr>
+      </w:pPr>
+    </w:p>
+    <w:p>
+      <w:pPr>
+        <w:pStyle w:val="NoSpacing"/>
+        <w:rPr>
+          <w:rFonts w:ascii="Times New Roman" w:hAnsi="Times New Roman" w:cs="Times New Roman"/>
+          <w:sz w:val="24"/>
+          <w:szCs w:val="24"/>
+        </w:rPr>
+      </w:pPr>
+      <w:r>
+        <w:rPr>
+          <w:rFonts w:ascii="Times New Roman" w:hAnsi="Times New Roman" w:cs="Times New Roman"/>
+          <w:noProof/>
+          <w:sz w:val="24"/>
+          <w:szCs w:val="24"/>
+          <w:lang w:eastAsia="bs-Latn-BA"/>
+        </w:rPr>
+        <w:lastRenderedPageBreak/>
+        <w:drawing>
+          <wp:inline distT="0" distB="0" distL="0" distR="0">
+            <wp:extent cx="5454650" cy="1956435"/>
+            <wp:effectExtent l="19050" t="0" r="0" b="0"/>
+            <wp:docPr id="29" name="Picture 13"/>
+            <wp:cNvGraphicFramePr>
+              <a:graphicFrameLocks xmlns:a="http://schemas.openxmlformats.org/drawingml/2006/main" noChangeAspect="1"/>
+            </wp:cNvGraphicFramePr>
+            <a:graphic xmlns:a="http://schemas.openxmlformats.org/drawingml/2006/main">
+              <a:graphicData uri="http://schemas.openxmlformats.org/drawingml/2006/picture">
+                <pic:pic xmlns:pic="http://schemas.openxmlformats.org/drawingml/2006/picture">
+                  <pic:nvPicPr>
+                    <pic:cNvPr id="0" name="Picture 13"/>
+                    <pic:cNvPicPr>
+                      <a:picLocks noChangeAspect="1" noChangeArrowheads="1"/>
+                    </pic:cNvPicPr>
+                  </pic:nvPicPr>
+                  <pic:blipFill>
+                    <a:blip r:embed="rId29"/>
+                    <a:srcRect/>
+                    <a:stretch>
+                      <a:fillRect/>
+                    </a:stretch>
+                  </pic:blipFill>
+                  <pic:spPr bwMode="auto">
+                    <a:xfrm>
+                      <a:off x="0" y="0"/>
+                      <a:ext cx="5454650" cy="1956435"/>
+                    </a:xfrm>
+                    <a:prstGeom prst="rect">
+                      <a:avLst/>
+                    </a:prstGeom>
+                    <a:noFill/>
+                    <a:ln w="9525">
+                      <a:noFill/>
+                      <a:miter lim="800000"/>
+                      <a:headEnd/>
+                      <a:tailEnd/>
+                    </a:ln>
+                  </pic:spPr>
+                </pic:pic>
+              </a:graphicData>
+            </a:graphic>
+          </wp:inline>
+        </w:drawing>
+      </w:r>
+    </w:p>
+    <w:p>
+      <w:pPr>
+        <w:pStyle w:val="NoSpacing"/>
+        <w:jc w:val="center"/>
+        <w:rPr>
+          <w:rFonts w:ascii="Times New Roman" w:hAnsi="Times New Roman" w:cs="Times New Roman"/>
+          <w:sz w:val="24"/>
+          <w:szCs w:val="24"/>
+        </w:rPr>
+      </w:pPr>
+      <w:r>
+        <w:rPr>
+          <w:rFonts w:ascii="Times New Roman" w:hAnsi="Times New Roman" w:cs="Times New Roman"/>
+          <w:sz w:val="24"/>
+          <w:szCs w:val="24"/>
+        </w:rPr>
+        <w:t>Sl. 2.8 application.properties file koji služi za konfiguraciju samog servera</w:t>
+      </w:r>
+    </w:p>
+    <w:p>
+      <w:pPr>
+        <w:pStyle w:val="NoSpacing"/>
+        <w:rPr>
+          <w:rFonts w:ascii="Times New Roman" w:hAnsi="Times New Roman" w:cs="Times New Roman"/>
+          <w:sz w:val="24"/>
+          <w:szCs w:val="24"/>
+        </w:rPr>
+      </w:pPr>
+    </w:p>
+    <w:p>
+      <w:pPr>
+        <w:pStyle w:val="NoSpacing"/>
+        <w:jc w:val="both"/>
+        <w:rPr>
+          <w:rFonts w:ascii="Times New Roman" w:hAnsi="Times New Roman" w:cs="Times New Roman"/>
+          <w:sz w:val="24"/>
+          <w:szCs w:val="24"/>
+        </w:rPr>
+      </w:pPr>
+      <w:r>
+        <w:rPr>
+          <w:rFonts w:ascii="Times New Roman" w:hAnsi="Times New Roman" w:cs="Times New Roman"/>
+          <w:sz w:val="24"/>
+          <w:szCs w:val="24"/>
+        </w:rPr>
+        <w:t>Prva linija kaže da server radi na portu 8888 što je i uobičajeni port za Spring Config Server.</w:t>
+      </w:r>
+    </w:p>
+    <w:p>
+      <w:pPr>
+        <w:pStyle w:val="NoSpacing"/>
+        <w:jc w:val="both"/>
+        <w:rPr>
+          <w:rFonts w:ascii="Times New Roman" w:hAnsi="Times New Roman" w:cs="Times New Roman"/>
+          <w:sz w:val="24"/>
+          <w:szCs w:val="24"/>
+        </w:rPr>
+      </w:pPr>
+      <w:r>
+        <w:rPr>
+          <w:rFonts w:ascii="Times New Roman" w:hAnsi="Times New Roman" w:cs="Times New Roman"/>
+          <w:sz w:val="24"/>
+          <w:szCs w:val="24"/>
+        </w:rPr>
+        <w:t>Druga linija kaže da se konfiguracijski fajlovi za klijenta nalaze na GitHub repozitoriju Nutrition-Club.</w:t>
+      </w:r>
+    </w:p>
+    <w:p>
+      <w:pPr>
+        <w:pStyle w:val="NoSpacing"/>
+        <w:jc w:val="both"/>
+        <w:rPr>
+          <w:rFonts w:ascii="Times New Roman" w:hAnsi="Times New Roman" w:cs="Times New Roman"/>
+          <w:sz w:val="24"/>
+          <w:szCs w:val="24"/>
+        </w:rPr>
+      </w:pPr>
+      <w:r>
+        <w:rPr>
+          <w:rFonts w:ascii="Times New Roman" w:hAnsi="Times New Roman" w:cs="Times New Roman"/>
+          <w:sz w:val="24"/>
+          <w:szCs w:val="24"/>
+        </w:rPr>
+        <w:t>Treća linija kaže da je potrebno pretražiti i poddirektorij „Config“ kako bi se našli konfiguracijski fajlovi s obzirom da isti nisu postavljeni direktno u korijen GitHub repozitorija nego se nalaze u folderu Config.</w:t>
+      </w:r>
+    </w:p>
+    <w:p>
+      <w:pPr>
+        <w:pStyle w:val="NoSpacing"/>
+        <w:jc w:val="both"/>
+        <w:rPr>
+          <w:rFonts w:ascii="Times New Roman" w:hAnsi="Times New Roman" w:cs="Times New Roman"/>
+          <w:sz w:val="24"/>
+          <w:szCs w:val="24"/>
+        </w:rPr>
+      </w:pPr>
+    </w:p>
+    <w:p>
+      <w:pPr>
+        <w:pStyle w:val="NoSpacing"/>
+        <w:jc w:val="both"/>
+        <w:rPr>
+          <w:rFonts w:ascii="Times New Roman" w:hAnsi="Times New Roman" w:cs="Times New Roman"/>
+          <w:sz w:val="24"/>
+          <w:szCs w:val="24"/>
+        </w:rPr>
+      </w:pPr>
+      <w:r>
+        <w:rPr>
+          <w:rFonts w:ascii="Times New Roman" w:hAnsi="Times New Roman" w:cs="Times New Roman"/>
+          <w:sz w:val="24"/>
+          <w:szCs w:val="24"/>
+        </w:rPr>
+        <w:t>Kako je zadatak bio i omogućiti osnovnu zaštitu putem autentifikacije, u oviru ovog projekta koji se odnosi na Config Server, potrebno je dodati dependency u pom.xml koji se odnosi na Spring Security, koji se može vidjeti na sl. 2.7 ispod dependency-a za Config Server. Kada se doda navedeni dependency omogućena je osnovna zaštita autentifikacijom uz pomoć korisničkog imena i lozinke. Zbog toga četvrta i peta linija u application.properties file-u specificira</w:t>
+      </w:r>
+      <w:r>
+        <w:rPr>
+          <w:rFonts w:ascii="Times New Roman" w:hAnsi="Times New Roman" w:cs="Times New Roman"/>
+          <w:sz w:val="24"/>
+          <w:szCs w:val="24"/>
+        </w:rPr>
+        <w:t>ju</w:t>
+      </w:r>
+      <w:r>
+        <w:rPr>
+          <w:rFonts w:ascii="Times New Roman" w:hAnsi="Times New Roman" w:cs="Times New Roman"/>
+          <w:sz w:val="24"/>
+          <w:szCs w:val="24"/>
+        </w:rPr>
+        <w:t xml:space="preserve"> korisničko ime i lozinku koju će koristiti klijenti kada budu od Config servera tražili konfiguraciju.</w:t>
+      </w:r>
+    </w:p>
+    <w:p>
+      <w:pPr>
+        <w:pStyle w:val="NoSpacing"/>
+        <w:jc w:val="both"/>
+        <w:rPr>
+          <w:rFonts w:ascii="Times New Roman" w:hAnsi="Times New Roman" w:cs="Times New Roman"/>
+          <w:sz w:val="24"/>
+          <w:szCs w:val="24"/>
+        </w:rPr>
+      </w:pPr>
+    </w:p>
+    <w:p>
+      <w:pPr>
+        <w:pStyle w:val="NoSpacing"/>
+        <w:jc w:val="both"/>
+        <w:rPr>
+          <w:rFonts w:ascii="Times New Roman" w:hAnsi="Times New Roman" w:cs="Times New Roman"/>
+          <w:sz w:val="24"/>
+          <w:szCs w:val="24"/>
+        </w:rPr>
+      </w:pPr>
+      <w:r>
+        <w:rPr>
+          <w:rFonts w:ascii="Times New Roman" w:hAnsi="Times New Roman" w:cs="Times New Roman"/>
+          <w:sz w:val="24"/>
+          <w:szCs w:val="24"/>
+        </w:rPr>
+        <w:t>Pored ovoga, dodatni zahtjev je bio da se može koristiti enkripcija konfiguracije. Kako je po default-u na Config Serveru omogućena enkripcija, u slučaju simetrične enkripcije koja je ovdje izabrana, potrebno je specificirati tajni ključ koji se koristiti prilikom enkripcije i dekripcije.</w:t>
+      </w:r>
+    </w:p>
+    <w:p>
+      <w:pPr>
+        <w:pStyle w:val="NoSpacing"/>
+        <w:jc w:val="both"/>
+        <w:rPr>
+          <w:rFonts w:ascii="Times New Roman" w:hAnsi="Times New Roman" w:cs="Times New Roman"/>
+          <w:sz w:val="24"/>
+          <w:szCs w:val="24"/>
+        </w:rPr>
+      </w:pPr>
+    </w:p>
+    <w:p>
+      <w:pPr>
+        <w:pStyle w:val="NoSpacing"/>
+        <w:jc w:val="both"/>
+        <w:rPr>
+          <w:rFonts w:ascii="Times New Roman" w:hAnsi="Times New Roman" w:cs="Times New Roman"/>
+          <w:sz w:val="24"/>
+          <w:szCs w:val="24"/>
+        </w:rPr>
+      </w:pPr>
+      <w:r>
+        <w:rPr>
+          <w:rFonts w:ascii="Times New Roman" w:hAnsi="Times New Roman" w:cs="Times New Roman"/>
+          <w:sz w:val="24"/>
+          <w:szCs w:val="24"/>
+        </w:rPr>
+        <w:t>To specificira šesta linija u application.properties file-u.</w:t>
+      </w:r>
+    </w:p>
+    <w:p>
+      <w:pPr>
+        <w:pStyle w:val="NoSpacing"/>
+        <w:jc w:val="both"/>
+        <w:rPr>
+          <w:rFonts w:ascii="Times New Roman" w:hAnsi="Times New Roman" w:cs="Times New Roman"/>
+          <w:sz w:val="24"/>
+          <w:szCs w:val="24"/>
+        </w:rPr>
+      </w:pPr>
+    </w:p>
+    <w:p>
+      <w:pPr>
+        <w:pStyle w:val="NoSpacing"/>
+        <w:jc w:val="both"/>
+        <w:rPr>
+          <w:rFonts w:ascii="Times New Roman" w:hAnsi="Times New Roman" w:cs="Times New Roman"/>
+          <w:sz w:val="24"/>
+          <w:szCs w:val="24"/>
+        </w:rPr>
+      </w:pPr>
+      <w:r>
+        <w:rPr>
+          <w:rFonts w:ascii="Times New Roman" w:hAnsi="Times New Roman" w:cs="Times New Roman"/>
+          <w:sz w:val="24"/>
+          <w:szCs w:val="24"/>
+        </w:rPr>
+        <w:t>Ovim je konfiguracija Config Servera završena.</w:t>
+      </w:r>
+    </w:p>
+    <w:p>
+      <w:pPr>
+        <w:pStyle w:val="NoSpacing"/>
+        <w:jc w:val="both"/>
+        <w:rPr>
+          <w:rFonts w:ascii="Times New Roman" w:hAnsi="Times New Roman" w:cs="Times New Roman"/>
+          <w:sz w:val="24"/>
+          <w:szCs w:val="24"/>
+        </w:rPr>
+      </w:pPr>
+    </w:p>
+    <w:p>
+      <w:pPr>
+        <w:pStyle w:val="NoSpacing"/>
+        <w:jc w:val="both"/>
+        <w:rPr>
+          <w:rFonts w:ascii="Times New Roman" w:hAnsi="Times New Roman" w:cs="Times New Roman"/>
+          <w:sz w:val="24"/>
+          <w:szCs w:val="24"/>
+        </w:rPr>
+      </w:pPr>
+      <w:r>
+        <w:rPr>
+          <w:rFonts w:ascii="Times New Roman" w:hAnsi="Times New Roman" w:cs="Times New Roman"/>
+          <w:sz w:val="24"/>
+          <w:szCs w:val="24"/>
+        </w:rPr>
+        <w:t>Kako bi klijenti koristili Config Server i pitali ga za konfiguraciju, potrebno ih je na neki način podesiti da to rade. Konkretno, u slučaju modula za korisnike za koji sam zadužen, napravio sam bootstrap.properties file i u njemu to specificirao. To je prikazano na sl. 2.9</w:t>
+      </w:r>
+    </w:p>
+    <w:p>
+      <w:pPr>
+        <w:pStyle w:val="NoSpacing"/>
+        <w:jc w:val="both"/>
+        <w:rPr>
+          <w:rFonts w:ascii="Times New Roman" w:hAnsi="Times New Roman" w:cs="Times New Roman"/>
+          <w:sz w:val="24"/>
+          <w:szCs w:val="24"/>
+        </w:rPr>
+      </w:pPr>
+    </w:p>
+    <w:p>
+      <w:pPr>
+        <w:pStyle w:val="NoSpacing"/>
+        <w:jc w:val="both"/>
+        <w:rPr>
+          <w:rFonts w:ascii="Times New Roman" w:hAnsi="Times New Roman" w:cs="Times New Roman"/>
+          <w:sz w:val="24"/>
+          <w:szCs w:val="24"/>
+        </w:rPr>
+      </w:pPr>
+      <w:r>
+        <w:rPr>
+          <w:rFonts w:ascii="Times New Roman" w:hAnsi="Times New Roman" w:cs="Times New Roman"/>
+          <w:noProof/>
+          <w:sz w:val="24"/>
+          <w:szCs w:val="24"/>
+          <w:lang w:eastAsia="bs-Latn-BA"/>
+        </w:rPr>
+        <w:lastRenderedPageBreak/>
+        <w:drawing>
+          <wp:inline distT="0" distB="0" distL="0" distR="0">
+            <wp:extent cx="5752465" cy="2466975"/>
+            <wp:effectExtent l="19050" t="0" r="635" b="0"/>
+            <wp:docPr id="30" name="Picture 14"/>
+            <wp:cNvGraphicFramePr>
+              <a:graphicFrameLocks xmlns:a="http://schemas.openxmlformats.org/drawingml/2006/main" noChangeAspect="1"/>
+            </wp:cNvGraphicFramePr>
+            <a:graphic xmlns:a="http://schemas.openxmlformats.org/drawingml/2006/main">
+              <a:graphicData uri="http://schemas.openxmlformats.org/drawingml/2006/picture">
+                <pic:pic xmlns:pic="http://schemas.openxmlformats.org/drawingml/2006/picture">
+                  <pic:nvPicPr>
+                    <pic:cNvPr id="0" name="Picture 14"/>
+                    <pic:cNvPicPr>
+                      <a:picLocks noChangeAspect="1" noChangeArrowheads="1"/>
+                    </pic:cNvPicPr>
+                  </pic:nvPicPr>
+                  <pic:blipFill>
+                    <a:blip r:embed="rId30"/>
+                    <a:srcRect/>
+                    <a:stretch>
+                      <a:fillRect/>
+                    </a:stretch>
+                  </pic:blipFill>
+                  <pic:spPr bwMode="auto">
+                    <a:xfrm>
+                      <a:off x="0" y="0"/>
+                      <a:ext cx="5752465" cy="2466975"/>
+                    </a:xfrm>
+                    <a:prstGeom prst="rect">
+                      <a:avLst/>
+                    </a:prstGeom>
+                    <a:noFill/>
+                    <a:ln w="9525">
+                      <a:noFill/>
+                      <a:miter lim="800000"/>
+                      <a:headEnd/>
+                      <a:tailEnd/>
+                    </a:ln>
+                  </pic:spPr>
+                </pic:pic>
+              </a:graphicData>
+            </a:graphic>
+          </wp:inline>
+        </w:drawing>
+      </w:r>
+    </w:p>
+    <w:p>
+      <w:pPr>
+        <w:pStyle w:val="NoSpacing"/>
+        <w:jc w:val="center"/>
+        <w:rPr>
+          <w:rFonts w:ascii="Times New Roman" w:hAnsi="Times New Roman" w:cs="Times New Roman"/>
+          <w:sz w:val="24"/>
+          <w:szCs w:val="24"/>
+        </w:rPr>
+      </w:pPr>
+      <w:r>
+        <w:rPr>
+          <w:rFonts w:ascii="Times New Roman" w:hAnsi="Times New Roman" w:cs="Times New Roman"/>
+          <w:sz w:val="24"/>
+          <w:szCs w:val="24"/>
+        </w:rPr>
+        <w:t>Sl. 2.9 Prikaz boostrap.properties file-a</w:t>
+      </w:r>
+    </w:p>
+    <w:p>
+      <w:pPr>
+        <w:pStyle w:val="NoSpacing"/>
+        <w:rPr>
+          <w:rFonts w:ascii="Times New Roman" w:hAnsi="Times New Roman" w:cs="Times New Roman"/>
+          <w:sz w:val="24"/>
+          <w:szCs w:val="24"/>
+        </w:rPr>
+      </w:pPr>
+    </w:p>
+    <w:p>
+      <w:pPr>
+        <w:pStyle w:val="NoSpacing"/>
+        <w:jc w:val="both"/>
+        <w:rPr>
+          <w:rFonts w:ascii="Times New Roman" w:hAnsi="Times New Roman" w:cs="Times New Roman"/>
+          <w:sz w:val="24"/>
+          <w:szCs w:val="24"/>
+        </w:rPr>
+      </w:pPr>
+      <w:r>
+        <w:rPr>
+          <w:rFonts w:ascii="Times New Roman" w:hAnsi="Times New Roman" w:cs="Times New Roman"/>
+          <w:sz w:val="24"/>
+          <w:szCs w:val="24"/>
+        </w:rPr>
+        <w:t>Ovaj file kaže da je ime aplikacije korisnici, da je trenutni aktivni profil dev, da se config server nalazi na localhost:8888 te da su korisničko ime i lozinka za pristup serveru gore navedeni. Ovo znači da u okviru Gihub repozitorija u folderu Config mora postojati file koji se naziva korisnici-dev.properties koji je konfiguracijski file za ovu aplikaciju. Na osnovu ovoga će modul za korisnike prije svega prilikom svog pokretanja prvo preuzeti konfiguraciju sa Config Servera.</w:t>
+      </w:r>
+    </w:p>
+    <w:p>
+      <w:pPr>
+        <w:pStyle w:val="NoSpacing"/>
+        <w:jc w:val="both"/>
+        <w:rPr>
+          <w:rFonts w:ascii="Times New Roman" w:hAnsi="Times New Roman" w:cs="Times New Roman"/>
+          <w:sz w:val="24"/>
+          <w:szCs w:val="24"/>
+        </w:rPr>
+      </w:pPr>
+      <w:r>
+        <w:rPr>
+          <w:rFonts w:ascii="Times New Roman" w:hAnsi="Times New Roman" w:cs="Times New Roman"/>
+          <w:sz w:val="24"/>
+          <w:szCs w:val="24"/>
+        </w:rPr>
+        <w:t xml:space="preserve">Konfiguracija </w:t>
+      </w:r>
+      <w:r>
+        <w:rPr>
+          <w:rFonts w:ascii="Times New Roman" w:hAnsi="Times New Roman" w:cs="Times New Roman"/>
+          <w:sz w:val="24"/>
+          <w:szCs w:val="24"/>
+        </w:rPr>
+        <w:t xml:space="preserve">za mikroservis korisnici </w:t>
+      </w:r>
+      <w:r>
+        <w:rPr>
+          <w:rFonts w:ascii="Times New Roman" w:hAnsi="Times New Roman" w:cs="Times New Roman"/>
+          <w:sz w:val="24"/>
+          <w:szCs w:val="24"/>
+        </w:rPr>
+        <w:t>koja je kreirana</w:t>
+      </w:r>
+      <w:r>
+        <w:rPr>
+          <w:rFonts w:ascii="Times New Roman" w:hAnsi="Times New Roman" w:cs="Times New Roman"/>
+          <w:sz w:val="24"/>
+          <w:szCs w:val="24"/>
+        </w:rPr>
+        <w:t xml:space="preserve"> i stavljena na repozitorij u folder Config</w:t>
+      </w:r>
+      <w:r>
+        <w:rPr>
+          <w:rFonts w:ascii="Times New Roman" w:hAnsi="Times New Roman" w:cs="Times New Roman"/>
+          <w:sz w:val="24"/>
+          <w:szCs w:val="24"/>
+        </w:rPr>
+        <w:t xml:space="preserve"> je prikazana na slici 2.10.</w:t>
+      </w:r>
+    </w:p>
+    <w:p>
+      <w:pPr>
+        <w:pStyle w:val="NoSpacing"/>
+        <w:jc w:val="both"/>
+        <w:rPr>
+          <w:rFonts w:ascii="Times New Roman" w:hAnsi="Times New Roman" w:cs="Times New Roman"/>
+          <w:sz w:val="24"/>
+          <w:szCs w:val="24"/>
+        </w:rPr>
+      </w:pPr>
+    </w:p>
+    <w:p>
+      <w:pPr>
+        <w:pStyle w:val="NoSpacing"/>
+        <w:jc w:val="both"/>
+        <w:rPr>
+          <w:rFonts w:ascii="Times New Roman" w:hAnsi="Times New Roman" w:cs="Times New Roman"/>
+          <w:sz w:val="24"/>
+          <w:szCs w:val="24"/>
+        </w:rPr>
+      </w:pPr>
+      <w:r>
+        <w:rPr>
+          <w:rFonts w:ascii="Times New Roman" w:hAnsi="Times New Roman" w:cs="Times New Roman"/>
+          <w:noProof/>
+          <w:sz w:val="24"/>
+          <w:szCs w:val="24"/>
+          <w:lang w:eastAsia="bs-Latn-BA"/>
+        </w:rPr>
+        <w:drawing>
+          <wp:inline distT="0" distB="0" distL="0" distR="0">
+            <wp:extent cx="6000888" cy="2679405"/>
+            <wp:effectExtent l="19050" t="0" r="0" b="0"/>
+            <wp:docPr id="31" name="Picture 15"/>
+            <wp:cNvGraphicFramePr>
+              <a:graphicFrameLocks xmlns:a="http://schemas.openxmlformats.org/drawingml/2006/main" noChangeAspect="1"/>
+            </wp:cNvGraphicFramePr>
+            <a:graphic xmlns:a="http://schemas.openxmlformats.org/drawingml/2006/main">
+              <a:graphicData uri="http://schemas.openxmlformats.org/drawingml/2006/picture">
+                <pic:pic xmlns:pic="http://schemas.openxmlformats.org/drawingml/2006/picture">
+                  <pic:nvPicPr>
+                    <pic:cNvPr id="0" name="Picture 15"/>
+                    <pic:cNvPicPr>
+                      <a:picLocks noChangeAspect="1" noChangeArrowheads="1"/>
+                    </pic:cNvPicPr>
+                  </pic:nvPicPr>
+                  <pic:blipFill>
+                    <a:blip r:embed="rId31"/>
+                    <a:srcRect/>
+                    <a:stretch>
+                      <a:fillRect/>
+                    </a:stretch>
+                  </pic:blipFill>
+                  <pic:spPr bwMode="auto">
+                    <a:xfrm>
+                      <a:off x="0" y="0"/>
+                      <a:ext cx="6000750" cy="2679344"/>
+                    </a:xfrm>
+                    <a:prstGeom prst="rect">
+                      <a:avLst/>
+                    </a:prstGeom>
+                    <a:noFill/>
+                    <a:ln w="9525">
+                      <a:noFill/>
+                      <a:miter lim="800000"/>
+                      <a:headEnd/>
+                      <a:tailEnd/>
+                    </a:ln>
+                  </pic:spPr>
+                </pic:pic>
+              </a:graphicData>
+            </a:graphic>
+          </wp:inline>
+        </w:drawing>
+      </w:r>
+    </w:p>
+    <w:p>
+      <w:pPr>
+        <w:pStyle w:val="NoSpacing"/>
+        <w:jc w:val="center"/>
+        <w:rPr>
+          <w:rFonts w:ascii="Times New Roman" w:hAnsi="Times New Roman" w:cs="Times New Roman"/>
+          <w:sz w:val="24"/>
+          <w:szCs w:val="24"/>
+        </w:rPr>
+      </w:pPr>
+      <w:r>
+        <w:rPr>
+          <w:rFonts w:ascii="Times New Roman" w:hAnsi="Times New Roman" w:cs="Times New Roman"/>
+          <w:sz w:val="24"/>
+          <w:szCs w:val="24"/>
+        </w:rPr>
+        <w:t>Sl. 2.10 Konfiguracijski file korisnici-dev.properties za mikroservis za korisnike</w:t>
+      </w:r>
+    </w:p>
+    <w:p>
+      <w:pPr>
+        <w:pStyle w:val="NoSpacing"/>
+        <w:rPr>
+          <w:rFonts w:ascii="Times New Roman" w:hAnsi="Times New Roman" w:cs="Times New Roman"/>
+          <w:sz w:val="24"/>
+          <w:szCs w:val="24"/>
+        </w:rPr>
+      </w:pPr>
+    </w:p>
+    <w:p>
+      <w:pPr>
+        <w:pStyle w:val="NoSpacing"/>
+        <w:jc w:val="both"/>
+        <w:rPr>
+          <w:rFonts w:ascii="Times New Roman" w:hAnsi="Times New Roman" w:cs="Times New Roman"/>
+          <w:sz w:val="24"/>
+          <w:szCs w:val="24"/>
+        </w:rPr>
+      </w:pPr>
+      <w:r>
+        <w:rPr>
+          <w:rFonts w:ascii="Times New Roman" w:hAnsi="Times New Roman" w:cs="Times New Roman"/>
+          <w:sz w:val="24"/>
+          <w:szCs w:val="24"/>
+        </w:rPr>
+        <w:t>U konfiguraciji vidimo da su polja za username i password za bazu podataka kriptovana obzirom da je to bio jedan od zahtjeva. To je moguće uraditi POST zahtjevom na /encrypt endpoint Config Servera kojem pro</w:t>
+      </w:r>
+      <w:r>
+        <w:rPr>
+          <w:rFonts w:ascii="Times New Roman" w:hAnsi="Times New Roman" w:cs="Times New Roman"/>
+          <w:sz w:val="24"/>
+          <w:szCs w:val="24"/>
+        </w:rPr>
+        <w:t>slijedimo plain text podatak a d</w:t>
+      </w:r>
+      <w:r>
+        <w:rPr>
+          <w:rFonts w:ascii="Times New Roman" w:hAnsi="Times New Roman" w:cs="Times New Roman"/>
+          <w:sz w:val="24"/>
+          <w:szCs w:val="24"/>
+        </w:rPr>
+        <w:t>obijemo kriptovani podatak i onda takav podatak sa prefiksom {cipher} stavimo u konfiguracijski file.</w:t>
+      </w:r>
+    </w:p>
+    <w:p>
+      <w:pPr>
+        <w:pStyle w:val="NoSpacing"/>
+        <w:jc w:val="both"/>
+        <w:rPr>
+          <w:rFonts w:ascii="Times New Roman" w:hAnsi="Times New Roman" w:cs="Times New Roman"/>
+          <w:sz w:val="24"/>
+          <w:szCs w:val="24"/>
+        </w:rPr>
+      </w:pPr>
+    </w:p>
+    <w:p>
+      <w:pPr>
+        <w:pStyle w:val="NoSpacing"/>
+        <w:jc w:val="both"/>
+        <w:rPr>
+          <w:rFonts w:ascii="Times New Roman" w:hAnsi="Times New Roman" w:cs="Times New Roman"/>
+          <w:sz w:val="24"/>
+          <w:szCs w:val="24"/>
+        </w:rPr>
+      </w:pPr>
+      <w:r>
+        <w:rPr>
+          <w:rFonts w:ascii="Times New Roman" w:hAnsi="Times New Roman" w:cs="Times New Roman"/>
+          <w:sz w:val="24"/>
+          <w:szCs w:val="24"/>
+        </w:rPr>
+        <w:t>Prefiks {cipher} je potreban kako bi server znao koja polja je potrebno da dekriptuje prije isporuke konfiguracije nekom od klijenata.</w:t>
+      </w:r>
+    </w:p>
+    <w:p>
+      <w:pPr>
+        <w:pStyle w:val="NoSpacing"/>
+        <w:rPr>
+          <w:rFonts w:ascii="Times New Roman" w:hAnsi="Times New Roman" w:cs="Times New Roman"/>
+          <w:sz w:val="24"/>
+          <w:szCs w:val="24"/>
+        </w:rPr>
+      </w:pPr>
+    </w:p>
+    <w:p>
+      <w:pPr>
+        <w:pStyle w:val="NoSpacing"/>
+        <w:jc w:val="both"/>
+        <w:rPr>
+          <w:rFonts w:ascii="Times New Roman" w:hAnsi="Times New Roman" w:cs="Times New Roman"/>
+          <w:sz w:val="24"/>
+          <w:szCs w:val="24"/>
+        </w:rPr>
+      </w:pPr>
+      <w:r>
+        <w:rPr>
+          <w:rFonts w:ascii="Times New Roman" w:hAnsi="Times New Roman" w:cs="Times New Roman"/>
+          <w:sz w:val="24"/>
+          <w:szCs w:val="24"/>
+        </w:rPr>
+        <w:lastRenderedPageBreak/>
+        <w:t>Kriptovanje kao i dekriptovanje podataka upotrebom endpoint-a /encripty i /decrypt je prikazano slikama 2.11 i 2.12</w:t>
+      </w:r>
+    </w:p>
+    <w:p>
+      <w:pPr>
+        <w:pStyle w:val="NoSpacing"/>
+        <w:jc w:val="both"/>
+        <w:rPr>
+          <w:rFonts w:ascii="Times New Roman" w:hAnsi="Times New Roman" w:cs="Times New Roman"/>
+          <w:sz w:val="24"/>
+          <w:szCs w:val="24"/>
+        </w:rPr>
+      </w:pPr>
+    </w:p>
+    <w:p>
+      <w:pPr>
+        <w:pStyle w:val="NoSpacing"/>
+        <w:jc w:val="both"/>
+        <w:rPr>
+          <w:rFonts w:ascii="Times New Roman" w:hAnsi="Times New Roman" w:cs="Times New Roman"/>
+          <w:sz w:val="24"/>
+          <w:szCs w:val="24"/>
+        </w:rPr>
+      </w:pPr>
+    </w:p>
+    <w:p>
+      <w:pPr>
+        <w:pStyle w:val="NoSpacing"/>
+        <w:jc w:val="center"/>
+        <w:rPr>
+          <w:rFonts w:ascii="Times New Roman" w:hAnsi="Times New Roman" w:cs="Times New Roman"/>
+          <w:sz w:val="24"/>
+          <w:szCs w:val="24"/>
+        </w:rPr>
+      </w:pPr>
+      <w:r>
+        <w:rPr>
+          <w:rFonts w:ascii="Times New Roman" w:hAnsi="Times New Roman" w:cs="Times New Roman"/>
+          <w:noProof/>
+          <w:sz w:val="24"/>
+          <w:szCs w:val="24"/>
+          <w:lang w:eastAsia="bs-Latn-BA"/>
+        </w:rPr>
+        <w:drawing>
+          <wp:inline distT="0" distB="0" distL="0" distR="0">
+            <wp:extent cx="5105843" cy="4086252"/>
+            <wp:effectExtent l="19050" t="0" r="0" b="0"/>
+            <wp:docPr id="32" name="Picture 16"/>
+            <wp:cNvGraphicFramePr>
+              <a:graphicFrameLocks xmlns:a="http://schemas.openxmlformats.org/drawingml/2006/main" noChangeAspect="1"/>
+            </wp:cNvGraphicFramePr>
+            <a:graphic xmlns:a="http://schemas.openxmlformats.org/drawingml/2006/main">
+              <a:graphicData uri="http://schemas.openxmlformats.org/drawingml/2006/picture">
+                <pic:pic xmlns:pic="http://schemas.openxmlformats.org/drawingml/2006/picture">
+                  <pic:nvPicPr>
+                    <pic:cNvPr id="0" name="Picture 16"/>
+                    <pic:cNvPicPr>
+                      <a:picLocks noChangeAspect="1" noChangeArrowheads="1"/>
+                    </pic:cNvPicPr>
+                  </pic:nvPicPr>
+                  <pic:blipFill>
+                    <a:blip r:embed="rId32"/>
+                    <a:srcRect/>
+                    <a:stretch>
+                      <a:fillRect/>
+                    </a:stretch>
+                  </pic:blipFill>
+                  <pic:spPr bwMode="auto">
+                    <a:xfrm>
+                      <a:off x="0" y="0"/>
+                      <a:ext cx="5105680" cy="4086122"/>
+                    </a:xfrm>
+                    <a:prstGeom prst="rect">
+                      <a:avLst/>
+                    </a:prstGeom>
+                    <a:noFill/>
+                    <a:ln w="9525">
+                      <a:noFill/>
+                      <a:miter lim="800000"/>
+                      <a:headEnd/>
+                      <a:tailEnd/>
+                    </a:ln>
+                  </pic:spPr>
+                </pic:pic>
+              </a:graphicData>
+            </a:graphic>
+          </wp:inline>
+        </w:drawing>
+      </w:r>
+    </w:p>
+    <w:p>
+      <w:pPr>
+        <w:pStyle w:val="NoSpacing"/>
+        <w:jc w:val="center"/>
+        <w:rPr>
+          <w:rFonts w:ascii="Times New Roman" w:hAnsi="Times New Roman" w:cs="Times New Roman"/>
+          <w:sz w:val="24"/>
+          <w:szCs w:val="24"/>
+        </w:rPr>
+      </w:pPr>
+      <w:r>
+        <w:rPr>
+          <w:rFonts w:ascii="Times New Roman" w:hAnsi="Times New Roman" w:cs="Times New Roman"/>
+          <w:sz w:val="24"/>
+          <w:szCs w:val="24"/>
+        </w:rPr>
+        <w:t>Sl. 2.11 Prikaz enkripcije podataka upotrebom endpointa /encrypt</w:t>
+      </w:r>
+    </w:p>
+    <w:p>
+      <w:pPr>
+        <w:pStyle w:val="NoSpacing"/>
+        <w:jc w:val="center"/>
+        <w:rPr>
+          <w:rFonts w:ascii="Times New Roman" w:hAnsi="Times New Roman" w:cs="Times New Roman"/>
+          <w:sz w:val="24"/>
+          <w:szCs w:val="24"/>
+        </w:rPr>
+      </w:pPr>
+    </w:p>
+    <w:p>
+      <w:pPr>
+        <w:pStyle w:val="NoSpacing"/>
+        <w:jc w:val="center"/>
+        <w:rPr>
+          <w:rFonts w:ascii="Times New Roman" w:hAnsi="Times New Roman" w:cs="Times New Roman"/>
+          <w:sz w:val="24"/>
+          <w:szCs w:val="24"/>
+        </w:rPr>
+      </w:pPr>
+      <w:r>
+        <w:rPr>
+          <w:rFonts w:ascii="Times New Roman" w:hAnsi="Times New Roman" w:cs="Times New Roman"/>
+          <w:noProof/>
+          <w:sz w:val="24"/>
+          <w:szCs w:val="24"/>
+          <w:lang w:eastAsia="bs-Latn-BA"/>
+        </w:rPr>
+        <w:lastRenderedPageBreak/>
+        <w:drawing>
+          <wp:inline distT="0" distB="0" distL="0" distR="0">
+            <wp:extent cx="5329127" cy="4267412"/>
+            <wp:effectExtent l="19050" t="0" r="4873" b="0"/>
+            <wp:docPr id="33" name="Picture 17"/>
+            <wp:cNvGraphicFramePr>
+              <a:graphicFrameLocks xmlns:a="http://schemas.openxmlformats.org/drawingml/2006/main" noChangeAspect="1"/>
+            </wp:cNvGraphicFramePr>
+            <a:graphic xmlns:a="http://schemas.openxmlformats.org/drawingml/2006/main">
+              <a:graphicData uri="http://schemas.openxmlformats.org/drawingml/2006/picture">
+                <pic:pic xmlns:pic="http://schemas.openxmlformats.org/drawingml/2006/picture">
+                  <pic:nvPicPr>
+                    <pic:cNvPr id="0" name="Picture 17"/>
+                    <pic:cNvPicPr>
+                      <a:picLocks noChangeAspect="1" noChangeArrowheads="1"/>
+                    </pic:cNvPicPr>
+                  </pic:nvPicPr>
+                  <pic:blipFill>
+                    <a:blip r:embed="rId33"/>
+                    <a:srcRect/>
+                    <a:stretch>
+                      <a:fillRect/>
+                    </a:stretch>
+                  </pic:blipFill>
+                  <pic:spPr bwMode="auto">
+                    <a:xfrm>
+                      <a:off x="0" y="0"/>
+                      <a:ext cx="5329143" cy="4267425"/>
+                    </a:xfrm>
+                    <a:prstGeom prst="rect">
+                      <a:avLst/>
+                    </a:prstGeom>
+                    <a:noFill/>
+                    <a:ln w="9525">
+                      <a:noFill/>
+                      <a:miter lim="800000"/>
+                      <a:headEnd/>
+                      <a:tailEnd/>
+                    </a:ln>
+                  </pic:spPr>
+                </pic:pic>
+              </a:graphicData>
+            </a:graphic>
+          </wp:inline>
+        </w:drawing>
+      </w:r>
+    </w:p>
+    <w:p>
+      <w:pPr>
+        <w:pStyle w:val="NoSpacing"/>
+        <w:jc w:val="center"/>
+        <w:rPr>
+          <w:rFonts w:ascii="Times New Roman" w:hAnsi="Times New Roman" w:cs="Times New Roman"/>
+          <w:sz w:val="24"/>
+          <w:szCs w:val="24"/>
+        </w:rPr>
+      </w:pPr>
+      <w:r>
+        <w:rPr>
+          <w:rFonts w:ascii="Times New Roman" w:hAnsi="Times New Roman" w:cs="Times New Roman"/>
+          <w:sz w:val="24"/>
+          <w:szCs w:val="24"/>
+        </w:rPr>
+        <w:t>Sl. 2.11 Prikaz dekripcije podataka upotrebom endpointa /decrypt</w:t>
+      </w:r>
+    </w:p>
+    <w:p>
+      <w:pPr>
+        <w:pStyle w:val="NoSpacing"/>
+        <w:rPr>
+          <w:rFonts w:ascii="Times New Roman" w:hAnsi="Times New Roman" w:cs="Times New Roman"/>
+          <w:sz w:val="24"/>
+          <w:szCs w:val="24"/>
+        </w:rPr>
+      </w:pPr>
+    </w:p>
+    <w:p>
+      <w:pPr>
+        <w:pStyle w:val="NoSpacing"/>
+        <w:jc w:val="both"/>
+        <w:rPr>
+          <w:rFonts w:ascii="Times New Roman" w:hAnsi="Times New Roman" w:cs="Times New Roman"/>
+          <w:sz w:val="24"/>
+          <w:szCs w:val="24"/>
+        </w:rPr>
+      </w:pPr>
+      <w:r>
+        <w:rPr>
+          <w:rFonts w:ascii="Times New Roman" w:hAnsi="Times New Roman" w:cs="Times New Roman"/>
+          <w:sz w:val="24"/>
+          <w:szCs w:val="24"/>
+        </w:rPr>
+        <w:t>Da bi ovo bilo moguće autentifikacijsko zaglavlje u okviru POST zahtjeva mora biti postavljeno sa odgovarajućim korisničkim imenom i lozinkom koji su određeni konfiguracijskim fileom Config Servera.</w:t>
+      </w:r>
+    </w:p>
+    <w:p>
+      <w:pPr>
+        <w:pStyle w:val="NoSpacing"/>
+        <w:jc w:val="center"/>
+        <w:rPr>
+          <w:rFonts w:ascii="Times New Roman" w:hAnsi="Times New Roman" w:cs="Times New Roman"/>
+          <w:sz w:val="24"/>
+          <w:szCs w:val="24"/>
+        </w:rPr>
+      </w:pPr>
+    </w:p>
+    <w:p>
+      <w:pPr>
+        <w:pStyle w:val="NoSpacing"/>
+        <w:jc w:val="both"/>
+        <w:rPr>
+          <w:rFonts w:ascii="Times New Roman" w:hAnsi="Times New Roman" w:cs="Times New Roman"/>
+          <w:sz w:val="24"/>
+          <w:szCs w:val="24"/>
+        </w:rPr>
+      </w:pPr>
+    </w:p>
+    <w:p>
+      <w:pPr>
+        <w:pStyle w:val="NoSpacing"/>
+        <w:rPr>
+          <w:rFonts w:ascii="Times New Roman" w:hAnsi="Times New Roman" w:cs="Times New Roman"/>
+          <w:sz w:val="24"/>
+          <w:szCs w:val="24"/>
+        </w:rPr>
+      </w:pPr>
+    </w:p>
+    <w:p>
+      <w:pPr>
+        <w:pStyle w:val="NoSpacing"/>
+        <w:jc w:val="center"/>
+        <w:rPr>
+          <w:rFonts w:ascii="Times New Roman" w:hAnsi="Times New Roman" w:cs="Times New Roman"/>
+          <w:sz w:val="24"/>
+          <w:szCs w:val="24"/>
+        </w:rPr>
+      </w:pPr>
+    </w:p>
+    <w:p>
+      <w:pPr>
+        <w:pStyle w:val="NoSpacing"/>
+        <w:rPr>
+          <w:rFonts w:ascii="Times New Roman" w:hAnsi="Times New Roman" w:cs="Times New Roman"/>
+          <w:sz w:val="24"/>
+          <w:szCs w:val="24"/>
+        </w:rPr>
+      </w:pPr>
+    </w:p>
+    <w:p>
+      <w:pPr>
+        <w:pStyle w:val="NoSpacing"/>
+        <w:rPr>
+          <w:rFonts w:ascii="Times New Roman" w:hAnsi="Times New Roman" w:cs="Times New Roman"/>
+          <w:sz w:val="24"/>
+          <w:szCs w:val="24"/>
+        </w:rPr>
+      </w:pPr>
     </w:p>
     <w:sectPr>
       <w:pgSz w:w="11906" w:h="16838"/>

</xml_diff>